<commit_message>
Layout of the fields changed. Database creation scripts added. Documentation updated.
</commit_message>
<xml_diff>
--- a/Documentation/Documentation.docx
+++ b/Documentation/Documentation.docx
@@ -115,7 +115,6 @@
           <w:b/>
         </w:rPr>
       </w:pPr>
-      <w:bookmarkStart w:id="0" w:name="_GoBack"/>
       <w:r>
         <w:rPr>
           <w:b/>
@@ -123,7 +122,6 @@
         <w:t>Release Notes</w:t>
       </w:r>
     </w:p>
-    <w:bookmarkEnd w:id="0"/>
     <w:p>
       <w:pPr>
         <w:pStyle w:val="ListParagraph"/>
@@ -133,7 +131,13 @@
         </w:numPr>
       </w:pPr>
       <w:r>
-        <w:t xml:space="preserve">The database is located in the </w:t>
+        <w:t xml:space="preserve">The database </w:t>
+      </w:r>
+      <w:r>
+        <w:t xml:space="preserve">backup </w:t>
+      </w:r>
+      <w:r>
+        <w:t xml:space="preserve">is located in the </w:t>
       </w:r>
       <w:proofErr w:type="spellStart"/>
       <w:r>
@@ -153,15 +157,7 @@
         </w:numPr>
       </w:pPr>
       <w:r>
-        <w:t xml:space="preserve">Also scripts to create database objects are located in the </w:t>
-      </w:r>
-      <w:proofErr w:type="spellStart"/>
-      <w:r>
-        <w:t>DbObjects</w:t>
-      </w:r>
-      <w:proofErr w:type="spellEnd"/>
-      <w:r>
-        <w:t xml:space="preserve"> folder</w:t>
+        <w:t>Database name is NAB</w:t>
       </w:r>
     </w:p>
     <w:p>
@@ -172,6 +168,42 @@
           <w:numId w:val="2"/>
         </w:numPr>
       </w:pPr>
+      <w:r>
+        <w:t xml:space="preserve">Also scripts to create database objects are located in the </w:t>
+      </w:r>
+      <w:proofErr w:type="spellStart"/>
+      <w:r>
+        <w:t>DbObjects</w:t>
+      </w:r>
+      <w:proofErr w:type="spellEnd"/>
+      <w:r>
+        <w:t xml:space="preserve"> folder</w:t>
+      </w:r>
+    </w:p>
+    <w:p>
+      <w:pPr>
+        <w:pStyle w:val="ListParagraph"/>
+        <w:numPr>
+          <w:ilvl w:val="0"/>
+          <w:numId w:val="2"/>
+        </w:numPr>
+      </w:pPr>
+      <w:r>
+        <w:t>If you decide to run the scripts to create database and its objects instead of restoring from the backup, y</w:t>
+      </w:r>
+      <w:bookmarkStart w:id="0" w:name="_GoBack"/>
+      <w:bookmarkEnd w:id="0"/>
+      <w:r>
+        <w:t xml:space="preserve">ou may need to modify </w:t>
+      </w:r>
+      <w:proofErr w:type="spellStart"/>
+      <w:r>
+        <w:t>DatabaseCreation.sql</w:t>
+      </w:r>
+      <w:proofErr w:type="spellEnd"/>
+      <w:r>
+        <w:t xml:space="preserve"> file with the updated FILENAME.</w:t>
+      </w:r>
     </w:p>
     <w:p/>
     <w:p/>

</xml_diff>